<commit_message>
Minor Corrections after R11 creation
</commit_message>
<xml_diff>
--- a/README.docx
+++ b/README.docx
@@ -1995,99 +1995,167 @@
     </w:p>
     <w:p>
       <w:pPr>
-        <w:rPr>
-          <w:noProof/>
-        </w:rPr>
-      </w:pPr>
-    </w:p>
-    <w:p>
-      <w:pPr>
-        <w:rPr>
-          <w:noProof/>
-        </w:rPr>
-      </w:pPr>
-    </w:p>
-    <w:p>
-      <w:pPr>
-        <w:rPr>
-          <w:noProof/>
-        </w:rPr>
-      </w:pPr>
-    </w:p>
-    <w:p>
-      <w:pPr>
-        <w:rPr>
-          <w:noProof/>
-        </w:rPr>
-      </w:pPr>
-    </w:p>
-    <w:p>
-      <w:pPr>
-        <w:rPr>
-          <w:noProof/>
-        </w:rPr>
-      </w:pPr>
-    </w:p>
-    <w:p>
-      <w:pPr>
-        <w:rPr>
-          <w:noProof/>
-        </w:rPr>
-      </w:pPr>
-    </w:p>
-    <w:p>
-      <w:pPr>
-        <w:rPr>
-          <w:noProof/>
-        </w:rPr>
-      </w:pPr>
-    </w:p>
-    <w:p>
-      <w:pPr>
-        <w:rPr>
-          <w:noProof/>
-        </w:rPr>
-      </w:pPr>
-    </w:p>
-    <w:p>
-      <w:pPr>
-        <w:rPr>
-          <w:noProof/>
-        </w:rPr>
-      </w:pPr>
-    </w:p>
-    <w:p>
-      <w:pPr>
-        <w:rPr>
-          <w:noProof/>
-        </w:rPr>
-      </w:pPr>
-    </w:p>
-    <w:p>
-      <w:pPr>
-        <w:rPr>
-          <w:noProof/>
-        </w:rPr>
-      </w:pPr>
-    </w:p>
-    <w:p>
-      <w:pPr>
-        <w:rPr>
-          <w:noProof/>
-        </w:rPr>
-      </w:pPr>
-    </w:p>
-    <w:p>
-      <w:pPr>
-        <w:rPr>
-          <w:noProof/>
-        </w:rPr>
-      </w:pPr>
-    </w:p>
-    <w:p>
-      <w:pPr>
-        <w:rPr>
-          <w:noProof/>
+        <w:jc w:val="center"/>
+        <w:rPr>
+          <w:i/>
+          <w:noProof/>
+          <w:color w:val="FF0000"/>
+          <w:sz w:val="20"/>
+          <w:lang w:val="en-US"/>
+        </w:rPr>
+      </w:pPr>
+      <w:r>
+        <w:rPr>
+          <w:i/>
+          <w:noProof/>
+          <w:color w:val="FF0000"/>
+          <w:sz w:val="20"/>
+          <w:lang w:val="en-US"/>
+        </w:rPr>
+        <w:t>Note</w:t>
+      </w:r>
+      <w:bookmarkStart w:id="0" w:name="_GoBack"/>
+      <w:bookmarkEnd w:id="0"/>
+      <w:r>
+        <w:rPr>
+          <w:i/>
+          <w:noProof/>
+          <w:color w:val="FF0000"/>
+          <w:sz w:val="20"/>
+          <w:lang w:val="en-US"/>
+        </w:rPr>
+        <w:t xml:space="preserve">: </w:t>
+      </w:r>
+      <w:r>
+        <w:rPr>
+          <w:i/>
+          <w:noProof/>
+          <w:color w:val="FF0000"/>
+          <w:sz w:val="20"/>
+          <w:lang w:val="en-US"/>
+        </w:rPr>
+        <w:t>All columns that contain Dates have to be formatted manually</w:t>
+      </w:r>
+      <w:r>
+        <w:rPr>
+          <w:i/>
+          <w:noProof/>
+          <w:color w:val="FF0000"/>
+          <w:sz w:val="20"/>
+          <w:lang w:val="en-US"/>
+        </w:rPr>
+        <w:t>!</w:t>
+      </w:r>
+    </w:p>
+    <w:p>
+      <w:pPr>
+        <w:rPr>
+          <w:noProof/>
+          <w:lang w:val="en-US"/>
+        </w:rPr>
+      </w:pPr>
+    </w:p>
+    <w:p>
+      <w:pPr>
+        <w:rPr>
+          <w:noProof/>
+          <w:lang w:val="en-US"/>
+        </w:rPr>
+      </w:pPr>
+    </w:p>
+    <w:p>
+      <w:pPr>
+        <w:rPr>
+          <w:noProof/>
+          <w:lang w:val="en-US"/>
+        </w:rPr>
+      </w:pPr>
+    </w:p>
+    <w:p>
+      <w:pPr>
+        <w:rPr>
+          <w:noProof/>
+          <w:lang w:val="en-US"/>
+        </w:rPr>
+      </w:pPr>
+    </w:p>
+    <w:p>
+      <w:pPr>
+        <w:rPr>
+          <w:noProof/>
+          <w:lang w:val="en-US"/>
+        </w:rPr>
+      </w:pPr>
+    </w:p>
+    <w:p>
+      <w:pPr>
+        <w:rPr>
+          <w:noProof/>
+          <w:lang w:val="en-US"/>
+        </w:rPr>
+      </w:pPr>
+    </w:p>
+    <w:p>
+      <w:pPr>
+        <w:rPr>
+          <w:noProof/>
+          <w:lang w:val="en-US"/>
+        </w:rPr>
+      </w:pPr>
+    </w:p>
+    <w:p>
+      <w:pPr>
+        <w:rPr>
+          <w:noProof/>
+          <w:lang w:val="en-US"/>
+        </w:rPr>
+      </w:pPr>
+    </w:p>
+    <w:p>
+      <w:pPr>
+        <w:rPr>
+          <w:noProof/>
+          <w:lang w:val="en-US"/>
+        </w:rPr>
+      </w:pPr>
+    </w:p>
+    <w:p>
+      <w:pPr>
+        <w:rPr>
+          <w:noProof/>
+          <w:lang w:val="en-US"/>
+        </w:rPr>
+      </w:pPr>
+    </w:p>
+    <w:p>
+      <w:pPr>
+        <w:rPr>
+          <w:noProof/>
+          <w:lang w:val="en-US"/>
+        </w:rPr>
+      </w:pPr>
+    </w:p>
+    <w:p>
+      <w:pPr>
+        <w:rPr>
+          <w:noProof/>
+          <w:lang w:val="en-US"/>
+        </w:rPr>
+      </w:pPr>
+    </w:p>
+    <w:p>
+      <w:pPr>
+        <w:rPr>
+          <w:noProof/>
+          <w:lang w:val="en-US"/>
+        </w:rPr>
+      </w:pPr>
+    </w:p>
+    <w:p>
+      <w:pPr>
+        <w:rPr>
+          <w:noProof/>
+          <w:lang w:val="en-US"/>
         </w:rPr>
       </w:pPr>
     </w:p>
@@ -5080,8 +5148,6 @@
           <w:lang w:val="en-US"/>
         </w:rPr>
       </w:pPr>
-      <w:bookmarkStart w:id="0" w:name="_GoBack"/>
-      <w:bookmarkEnd w:id="0"/>
     </w:p>
     <w:sectPr>
       <w:footerReference w:type="default" r:id="rId23"/>
@@ -5129,6 +5195,7 @@
         <w:docPartUnique/>
       </w:docPartObj>
     </w:sdtPr>
+    <w:sdtEndPr/>
     <w:sdtContent>
       <w:p>
         <w:pPr>
@@ -6209,6 +6276,7 @@
   <w:style w:type="paragraph" w:default="1" w:styleId="Normal">
     <w:name w:val="Normal"/>
     <w:qFormat/>
+    <w:rsid w:val="00B426ED"/>
   </w:style>
   <w:style w:type="paragraph" w:styleId="Heading1">
     <w:name w:val="heading 1"/>
@@ -6769,7 +6837,7 @@
 </file>
 
 <file path=customXml/itemProps1.xml><?xml version="1.0" encoding="utf-8"?>
-<ds:datastoreItem xmlns:ds="http://schemas.openxmlformats.org/officeDocument/2006/customXml" ds:itemID="{5D84F133-A7CF-4393-A2C4-DA28370CFB48}">
+<ds:datastoreItem xmlns:ds="http://schemas.openxmlformats.org/officeDocument/2006/customXml" ds:itemID="{1733E16A-EF8B-4C4D-BE8E-63CAEA8D6309}">
   <ds:schemaRefs>
     <ds:schemaRef ds:uri="http://schemas.openxmlformats.org/officeDocument/2006/bibliography"/>
   </ds:schemaRefs>

</xml_diff>